<commit_message>
修修改改 忽视 Signed-off-by: moyhSpider <mo_yihua@126.com>
</commit_message>
<xml_diff>
--- a/开发文档/实现进度.docx
+++ b/开发文档/实现进度.docx
@@ -157,6 +157,14 @@
       </w:r>
     </w:p>
     <w:p>
+      <w:r>
+        <w:rPr>
+          <w:rFonts w:hint="eastAsia"/>
+        </w:rPr>
+        <w:t>定义相关的错误类型</w:t>
+      </w:r>
+    </w:p>
+    <w:p>
       <w:pPr>
         <w:rPr>
           <w:rFonts w:hint="eastAsia"/>
@@ -166,7 +174,7 @@
         <w:rPr>
           <w:rFonts w:hint="eastAsia"/>
         </w:rPr>
-        <w:t>定义相关的错误类型</w:t>
+        <w:t>2 关闭驱动，别忘记咯</w:t>
       </w:r>
       <w:bookmarkStart w:id="0" w:name="_GoBack"/>
       <w:bookmarkEnd w:id="0"/>
@@ -301,6 +309,7 @@
     <w:lsdException w:name="HTML Sample" w:semiHidden="1" w:unhideWhenUsed="1"/>
     <w:lsdException w:name="HTML Typewriter" w:semiHidden="1" w:unhideWhenUsed="1"/>
     <w:lsdException w:name="HTML Variable" w:semiHidden="1" w:unhideWhenUsed="1"/>
+    <w:lsdException w:name="Normal Table" w:semiHidden="1" w:unhideWhenUsed="1"/>
     <w:lsdException w:name="annotation subject" w:semiHidden="1" w:unhideWhenUsed="1"/>
     <w:lsdException w:name="No List" w:semiHidden="1" w:unhideWhenUsed="1"/>
     <w:lsdException w:name="Outline List 1" w:semiHidden="1" w:unhideWhenUsed="1"/>
@@ -346,9 +355,11 @@
     <w:lsdException w:name="Table Subtle 1" w:semiHidden="1" w:unhideWhenUsed="1"/>
     <w:lsdException w:name="Table Subtle 2" w:semiHidden="1" w:unhideWhenUsed="1"/>
     <w:lsdException w:name="Table Web 1" w:semiHidden="1" w:unhideWhenUsed="1"/>
+    <w:lsdException w:name="Table Web 2" w:semiHidden="1" w:unhideWhenUsed="1"/>
     <w:lsdException w:name="Table Web 3" w:semiHidden="1" w:unhideWhenUsed="1"/>
     <w:lsdException w:name="Balloon Text" w:semiHidden="1" w:unhideWhenUsed="1"/>
     <w:lsdException w:name="Table Grid" w:uiPriority="39"/>
+    <w:lsdException w:name="Table Theme" w:semiHidden="1" w:unhideWhenUsed="1"/>
     <w:lsdException w:name="Placeholder Text" w:semiHidden="1"/>
     <w:lsdException w:name="No Spacing" w:uiPriority="1" w:qFormat="1"/>
     <w:lsdException w:name="Light Shading" w:uiPriority="60"/>

</xml_diff>